<commit_message>
Docker & Bamboo is added
</commit_message>
<xml_diff>
--- a/web/template/files/fdanismaz.02.2017.docx
+++ b/web/template/files/fdanismaz.02.2017.docx
@@ -434,12 +434,7 @@
               <w:t>Android Application Development, Android Ann</w:t>
             </w:r>
             <w:r>
-              <w:t>o</w:t>
-            </w:r>
-            <w:bookmarkStart w:id="0" w:name="_GoBack"/>
-            <w:bookmarkEnd w:id="0"/>
-            <w:r>
-              <w:t>tations</w:t>
+              <w:t>otations</w:t>
             </w:r>
           </w:p>
           <w:p>
@@ -581,13 +576,27 @@
               <w:outlineLvl w:val="2"/>
             </w:pPr>
             <w:r>
-              <w:t>Version Control Systems</w:t>
-            </w:r>
-            <w:r>
-              <w:t xml:space="preserve"> / Continuous Integration &amp; Delivery</w:t>
-            </w:r>
-          </w:p>
-          <w:p>
+              <w:t xml:space="preserve">DevOps / </w:t>
+            </w:r>
+            <w:r>
+              <w:t>Continuous Integration &amp; Delivery</w:t>
+            </w:r>
+            <w:r>
+              <w:t xml:space="preserve"> / Version Control Systems</w:t>
+            </w:r>
+          </w:p>
+          <w:p>
+            <w:r>
+              <w:t xml:space="preserve">Jenkins, </w:t>
+            </w:r>
+            <w:bookmarkStart w:id="0" w:name="_GoBack"/>
+            <w:bookmarkEnd w:id="0"/>
+            <w:r>
+              <w:t xml:space="preserve">Bamboo, </w:t>
+            </w:r>
+            <w:r>
+              <w:t xml:space="preserve">Docker, </w:t>
+            </w:r>
             <w:r>
               <w:t xml:space="preserve">Microsoft TFS, </w:t>
             </w:r>
@@ -605,7 +614,7 @@
             </w:r>
             <w:proofErr w:type="spellEnd"/>
             <w:r>
-              <w:t>, Jenkins</w:t>
+              <w:t>,</w:t>
             </w:r>
           </w:p>
           <w:p/>

</xml_diff>